<commit_message>
table header underline, file upload to google docs
</commit_message>
<xml_diff>
--- a/style.docx
+++ b/style.docx
@@ -2,15 +2,7 @@
 <file path=word/document.xml><?xml version="1.0" encoding="utf-8"?>
 <w:document xmlns:ve="http://schemas.openxmlformats.org/markup-compatibility/2006" xmlns:o="urn:schemas-microsoft-com:office:office" xmlns:r="http://schemas.openxmlformats.org/officeDocument/2006/relationships" xmlns:m="http://schemas.openxmlformats.org/officeDocument/2006/math" xmlns:v="urn:schemas-microsoft-com:vml" xmlns:wp="http://schemas.openxmlformats.org/drawingml/2006/wordprocessingDrawing" xmlns:w10="urn:schemas-microsoft-com:office:word" xmlns:w="http://schemas.openxmlformats.org/wordprocessingml/2006/main" xmlns:wne="http://schemas.microsoft.com/office/word/2006/wordml">
   <w:body>
-    <w:p>
-      <w:pPr>
-        <w:pStyle w:val="ListBullet2"/>
-        <w:numPr>
-          <w:ilvl w:val="0"/>
-          <w:numId w:val="0"/>
-        </w:numPr>
-      </w:pPr>
-    </w:p>
+    <w:p/>
     <w:sectPr>
       <w:pgSz w:w="12240" w:h="15840"/>
       <w:pgMar w:top="1134" w:right="850" w:bottom="1134" w:left="1701" w:header="720" w:footer="720" w:gutter="0"/>
@@ -87,7 +79,7 @@
         <v:path o:extrusionok="f" gradientshapeok="t" o:connecttype="rect"/>
         <o:lock v:ext="edit" aspectratio="t"/>
       </v:shapetype>
-      <v:shape id="_x0000_i1039" type="#_x0000_t75" style="width:10.9pt;height:10.9pt" o:bullet="t">
+      <v:shape id="_x0000_i1027" type="#_x0000_t75" style="width:10.9pt;height:10.9pt" o:bullet="t">
         <v:imagedata r:id="rId1" o:title="mso3516"/>
       </v:shape>
     </w:pict>
@@ -1808,6 +1800,23 @@
     <w:name w:val="NormalTok"/>
     <w:basedOn w:val="VerbatimChar"/>
     <w:rsid w:val="001A0833"/>
+  </w:style>
+  <w:style w:type="table" w:styleId="TableGrid">
+    <w:name w:val="Table Grid"/>
+    <w:basedOn w:val="TableNormal"/>
+    <w:rsid w:val="00907DAC"/>
+    <w:pPr>
+      <w:spacing w:after="0"/>
+    </w:pPr>
+    <w:tblPr>
+      <w:tblInd w:w="0" w:type="dxa"/>
+      <w:tblCellMar>
+        <w:top w:w="0" w:type="dxa"/>
+        <w:left w:w="108" w:type="dxa"/>
+        <w:bottom w:w="0" w:type="dxa"/>
+        <w:right w:w="108" w:type="dxa"/>
+      </w:tblCellMar>
+    </w:tblPr>
   </w:style>
 </w:styles>
 </file>

</xml_diff>

<commit_message>
revisions (not working properly yet, but let it be for now)
</commit_message>
<xml_diff>
--- a/style.docx
+++ b/style.docx
@@ -2,7 +2,16 @@
 <file path=word/document.xml><?xml version="1.0" encoding="utf-8"?>
 <w:document xmlns:ve="http://schemas.openxmlformats.org/markup-compatibility/2006" xmlns:o="urn:schemas-microsoft-com:office:office" xmlns:r="http://schemas.openxmlformats.org/officeDocument/2006/relationships" xmlns:m="http://schemas.openxmlformats.org/officeDocument/2006/math" xmlns:v="urn:schemas-microsoft-com:vml" xmlns:wp="http://schemas.openxmlformats.org/drawingml/2006/wordprocessingDrawing" xmlns:w10="urn:schemas-microsoft-com:office:word" xmlns:w="http://schemas.openxmlformats.org/wordprocessingml/2006/main" xmlns:wne="http://schemas.microsoft.com/office/word/2006/wordml">
   <w:body>
-    <w:p/>
+    <w:p>
+      <w:pPr>
+        <w:pStyle w:val="ListBullet2"/>
+        <w:numPr>
+          <w:ilvl w:val="0"/>
+          <w:numId w:val="0"/>
+        </w:numPr>
+        <w:ind w:left="1080"/>
+      </w:pPr>
+    </w:p>
     <w:sectPr>
       <w:pgSz w:w="12240" w:h="15840"/>
       <w:pgMar w:top="1134" w:right="850" w:bottom="1134" w:left="1701" w:header="720" w:footer="720" w:gutter="0"/>
@@ -79,7 +88,7 @@
         <v:path o:extrusionok="f" gradientshapeok="t" o:connecttype="rect"/>
         <o:lock v:ext="edit" aspectratio="t"/>
       </v:shapetype>
-      <v:shape id="_x0000_i1027" type="#_x0000_t75" style="width:10.9pt;height:10.9pt" o:bullet="t">
+      <v:shape id="_x0000_i1041" type="#_x0000_t75" style="width:10.9pt;height:10.9pt" o:bullet="t">
         <v:imagedata r:id="rId1" o:title="mso3516"/>
       </v:shape>
     </w:pict>
@@ -579,6 +588,119 @@
     </w:lvl>
   </w:abstractNum>
   <w:abstractNum w:abstractNumId="13">
+    <w:nsid w:val="2F64389B"/>
+    <w:multiLevelType w:val="hybridMultilevel"/>
+    <w:tmpl w:val="C84227A0"/>
+    <w:lvl w:ilvl="0" w:tplc="04190001">
+      <w:start w:val="1"/>
+      <w:numFmt w:val="bullet"/>
+      <w:lvlText w:val=""/>
+      <w:lvlJc w:val="left"/>
+      <w:pPr>
+        <w:ind w:left="720" w:hanging="360"/>
+      </w:pPr>
+      <w:rPr>
+        <w:rFonts w:ascii="Symbol" w:hAnsi="Symbol" w:hint="default"/>
+      </w:rPr>
+    </w:lvl>
+    <w:lvl w:ilvl="1" w:tplc="04190003" w:tentative="1">
+      <w:start w:val="1"/>
+      <w:numFmt w:val="bullet"/>
+      <w:lvlText w:val="o"/>
+      <w:lvlJc w:val="left"/>
+      <w:pPr>
+        <w:ind w:left="1440" w:hanging="360"/>
+      </w:pPr>
+      <w:rPr>
+        <w:rFonts w:ascii="Courier New" w:hAnsi="Courier New" w:cs="Courier New" w:hint="default"/>
+      </w:rPr>
+    </w:lvl>
+    <w:lvl w:ilvl="2" w:tplc="04190005" w:tentative="1">
+      <w:start w:val="1"/>
+      <w:numFmt w:val="bullet"/>
+      <w:lvlText w:val=""/>
+      <w:lvlJc w:val="left"/>
+      <w:pPr>
+        <w:ind w:left="2160" w:hanging="360"/>
+      </w:pPr>
+      <w:rPr>
+        <w:rFonts w:ascii="Wingdings" w:hAnsi="Wingdings" w:hint="default"/>
+      </w:rPr>
+    </w:lvl>
+    <w:lvl w:ilvl="3" w:tplc="04190001" w:tentative="1">
+      <w:start w:val="1"/>
+      <w:numFmt w:val="bullet"/>
+      <w:lvlText w:val=""/>
+      <w:lvlJc w:val="left"/>
+      <w:pPr>
+        <w:ind w:left="2880" w:hanging="360"/>
+      </w:pPr>
+      <w:rPr>
+        <w:rFonts w:ascii="Symbol" w:hAnsi="Symbol" w:hint="default"/>
+      </w:rPr>
+    </w:lvl>
+    <w:lvl w:ilvl="4" w:tplc="04190003" w:tentative="1">
+      <w:start w:val="1"/>
+      <w:numFmt w:val="bullet"/>
+      <w:lvlText w:val="o"/>
+      <w:lvlJc w:val="left"/>
+      <w:pPr>
+        <w:ind w:left="3600" w:hanging="360"/>
+      </w:pPr>
+      <w:rPr>
+        <w:rFonts w:ascii="Courier New" w:hAnsi="Courier New" w:cs="Courier New" w:hint="default"/>
+      </w:rPr>
+    </w:lvl>
+    <w:lvl w:ilvl="5" w:tplc="04190005" w:tentative="1">
+      <w:start w:val="1"/>
+      <w:numFmt w:val="bullet"/>
+      <w:lvlText w:val=""/>
+      <w:lvlJc w:val="left"/>
+      <w:pPr>
+        <w:ind w:left="4320" w:hanging="360"/>
+      </w:pPr>
+      <w:rPr>
+        <w:rFonts w:ascii="Wingdings" w:hAnsi="Wingdings" w:hint="default"/>
+      </w:rPr>
+    </w:lvl>
+    <w:lvl w:ilvl="6" w:tplc="04190001" w:tentative="1">
+      <w:start w:val="1"/>
+      <w:numFmt w:val="bullet"/>
+      <w:lvlText w:val=""/>
+      <w:lvlJc w:val="left"/>
+      <w:pPr>
+        <w:ind w:left="5040" w:hanging="360"/>
+      </w:pPr>
+      <w:rPr>
+        <w:rFonts w:ascii="Symbol" w:hAnsi="Symbol" w:hint="default"/>
+      </w:rPr>
+    </w:lvl>
+    <w:lvl w:ilvl="7" w:tplc="04190003" w:tentative="1">
+      <w:start w:val="1"/>
+      <w:numFmt w:val="bullet"/>
+      <w:lvlText w:val="o"/>
+      <w:lvlJc w:val="left"/>
+      <w:pPr>
+        <w:ind w:left="5760" w:hanging="360"/>
+      </w:pPr>
+      <w:rPr>
+        <w:rFonts w:ascii="Courier New" w:hAnsi="Courier New" w:cs="Courier New" w:hint="default"/>
+      </w:rPr>
+    </w:lvl>
+    <w:lvl w:ilvl="8" w:tplc="04190005" w:tentative="1">
+      <w:start w:val="1"/>
+      <w:numFmt w:val="bullet"/>
+      <w:lvlText w:val=""/>
+      <w:lvlJc w:val="left"/>
+      <w:pPr>
+        <w:ind w:left="6480" w:hanging="360"/>
+      </w:pPr>
+      <w:rPr>
+        <w:rFonts w:ascii="Wingdings" w:hAnsi="Wingdings" w:hint="default"/>
+      </w:rPr>
+    </w:lvl>
+  </w:abstractNum>
+  <w:abstractNum w:abstractNumId="14">
     <w:nsid w:val="62424093"/>
     <w:multiLevelType w:val="hybridMultilevel"/>
     <w:tmpl w:val="0CDA4840"/>
@@ -691,7 +813,235 @@
       </w:rPr>
     </w:lvl>
   </w:abstractNum>
-  <w:abstractNum w:abstractNumId="14">
+  <w:abstractNum w:abstractNumId="15">
+    <w:nsid w:val="627A3159"/>
+    <w:multiLevelType w:val="hybridMultilevel"/>
+    <w:tmpl w:val="93E09CDE"/>
+    <w:lvl w:ilvl="0" w:tplc="50E61FA8">
+      <w:start w:val="1"/>
+      <w:numFmt w:val="bullet"/>
+      <w:lvlText w:val=""/>
+      <w:lvlJc w:val="left"/>
+      <w:pPr>
+        <w:ind w:left="1080" w:hanging="360"/>
+      </w:pPr>
+      <w:rPr>
+        <w:rFonts w:ascii="Symbol" w:hAnsi="Symbol" w:hint="default"/>
+      </w:rPr>
+    </w:lvl>
+    <w:lvl w:ilvl="1" w:tplc="63AAE482">
+      <w:start w:val="1"/>
+      <w:numFmt w:val="bullet"/>
+      <w:pStyle w:val="ListBullet2"/>
+      <w:lvlText w:val="§"/>
+      <w:lvlJc w:val="left"/>
+      <w:pPr>
+        <w:ind w:left="1800" w:hanging="360"/>
+      </w:pPr>
+      <w:rPr>
+        <w:rFonts w:ascii="Courier New" w:hAnsi="Courier New" w:hint="default"/>
+      </w:rPr>
+    </w:lvl>
+    <w:lvl w:ilvl="2" w:tplc="04190005" w:tentative="1">
+      <w:start w:val="1"/>
+      <w:numFmt w:val="bullet"/>
+      <w:lvlText w:val=""/>
+      <w:lvlJc w:val="left"/>
+      <w:pPr>
+        <w:ind w:left="2520" w:hanging="360"/>
+      </w:pPr>
+      <w:rPr>
+        <w:rFonts w:ascii="Wingdings" w:hAnsi="Wingdings" w:hint="default"/>
+      </w:rPr>
+    </w:lvl>
+    <w:lvl w:ilvl="3" w:tplc="04190001" w:tentative="1">
+      <w:start w:val="1"/>
+      <w:numFmt w:val="bullet"/>
+      <w:lvlText w:val=""/>
+      <w:lvlJc w:val="left"/>
+      <w:pPr>
+        <w:ind w:left="3240" w:hanging="360"/>
+      </w:pPr>
+      <w:rPr>
+        <w:rFonts w:ascii="Symbol" w:hAnsi="Symbol" w:hint="default"/>
+      </w:rPr>
+    </w:lvl>
+    <w:lvl w:ilvl="4" w:tplc="04190003" w:tentative="1">
+      <w:start w:val="1"/>
+      <w:numFmt w:val="bullet"/>
+      <w:lvlText w:val="o"/>
+      <w:lvlJc w:val="left"/>
+      <w:pPr>
+        <w:ind w:left="3960" w:hanging="360"/>
+      </w:pPr>
+      <w:rPr>
+        <w:rFonts w:ascii="Courier New" w:hAnsi="Courier New" w:cs="Courier New" w:hint="default"/>
+      </w:rPr>
+    </w:lvl>
+    <w:lvl w:ilvl="5" w:tplc="04190005" w:tentative="1">
+      <w:start w:val="1"/>
+      <w:numFmt w:val="bullet"/>
+      <w:lvlText w:val=""/>
+      <w:lvlJc w:val="left"/>
+      <w:pPr>
+        <w:ind w:left="4680" w:hanging="360"/>
+      </w:pPr>
+      <w:rPr>
+        <w:rFonts w:ascii="Wingdings" w:hAnsi="Wingdings" w:hint="default"/>
+      </w:rPr>
+    </w:lvl>
+    <w:lvl w:ilvl="6" w:tplc="04190001" w:tentative="1">
+      <w:start w:val="1"/>
+      <w:numFmt w:val="bullet"/>
+      <w:lvlText w:val=""/>
+      <w:lvlJc w:val="left"/>
+      <w:pPr>
+        <w:ind w:left="5400" w:hanging="360"/>
+      </w:pPr>
+      <w:rPr>
+        <w:rFonts w:ascii="Symbol" w:hAnsi="Symbol" w:hint="default"/>
+      </w:rPr>
+    </w:lvl>
+    <w:lvl w:ilvl="7" w:tplc="04190003" w:tentative="1">
+      <w:start w:val="1"/>
+      <w:numFmt w:val="bullet"/>
+      <w:lvlText w:val="o"/>
+      <w:lvlJc w:val="left"/>
+      <w:pPr>
+        <w:ind w:left="6120" w:hanging="360"/>
+      </w:pPr>
+      <w:rPr>
+        <w:rFonts w:ascii="Courier New" w:hAnsi="Courier New" w:cs="Courier New" w:hint="default"/>
+      </w:rPr>
+    </w:lvl>
+    <w:lvl w:ilvl="8" w:tplc="04190005" w:tentative="1">
+      <w:start w:val="1"/>
+      <w:numFmt w:val="bullet"/>
+      <w:lvlText w:val=""/>
+      <w:lvlJc w:val="left"/>
+      <w:pPr>
+        <w:ind w:left="6840" w:hanging="360"/>
+      </w:pPr>
+      <w:rPr>
+        <w:rFonts w:ascii="Wingdings" w:hAnsi="Wingdings" w:hint="default"/>
+      </w:rPr>
+    </w:lvl>
+  </w:abstractNum>
+  <w:abstractNum w:abstractNumId="16">
+    <w:nsid w:val="676A280B"/>
+    <w:multiLevelType w:val="hybridMultilevel"/>
+    <w:tmpl w:val="0B7AC2AC"/>
+    <w:lvl w:ilvl="0" w:tplc="50E61FA8">
+      <w:start w:val="1"/>
+      <w:numFmt w:val="bullet"/>
+      <w:pStyle w:val="ListBullet"/>
+      <w:lvlText w:val=""/>
+      <w:lvlJc w:val="left"/>
+      <w:pPr>
+        <w:ind w:left="1080" w:hanging="360"/>
+      </w:pPr>
+      <w:rPr>
+        <w:rFonts w:ascii="Symbol" w:hAnsi="Symbol" w:hint="default"/>
+      </w:rPr>
+    </w:lvl>
+    <w:lvl w:ilvl="1" w:tplc="04190003">
+      <w:start w:val="1"/>
+      <w:numFmt w:val="bullet"/>
+      <w:lvlText w:val="o"/>
+      <w:lvlJc w:val="left"/>
+      <w:pPr>
+        <w:ind w:left="1800" w:hanging="360"/>
+      </w:pPr>
+      <w:rPr>
+        <w:rFonts w:ascii="Courier New" w:hAnsi="Courier New" w:cs="Courier New" w:hint="default"/>
+      </w:rPr>
+    </w:lvl>
+    <w:lvl w:ilvl="2" w:tplc="04190005" w:tentative="1">
+      <w:start w:val="1"/>
+      <w:numFmt w:val="bullet"/>
+      <w:lvlText w:val=""/>
+      <w:lvlJc w:val="left"/>
+      <w:pPr>
+        <w:ind w:left="2520" w:hanging="360"/>
+      </w:pPr>
+      <w:rPr>
+        <w:rFonts w:ascii="Wingdings" w:hAnsi="Wingdings" w:hint="default"/>
+      </w:rPr>
+    </w:lvl>
+    <w:lvl w:ilvl="3" w:tplc="04190001" w:tentative="1">
+      <w:start w:val="1"/>
+      <w:numFmt w:val="bullet"/>
+      <w:lvlText w:val=""/>
+      <w:lvlJc w:val="left"/>
+      <w:pPr>
+        <w:ind w:left="3240" w:hanging="360"/>
+      </w:pPr>
+      <w:rPr>
+        <w:rFonts w:ascii="Symbol" w:hAnsi="Symbol" w:hint="default"/>
+      </w:rPr>
+    </w:lvl>
+    <w:lvl w:ilvl="4" w:tplc="04190003" w:tentative="1">
+      <w:start w:val="1"/>
+      <w:numFmt w:val="bullet"/>
+      <w:lvlText w:val="o"/>
+      <w:lvlJc w:val="left"/>
+      <w:pPr>
+        <w:ind w:left="3960" w:hanging="360"/>
+      </w:pPr>
+      <w:rPr>
+        <w:rFonts w:ascii="Courier New" w:hAnsi="Courier New" w:cs="Courier New" w:hint="default"/>
+      </w:rPr>
+    </w:lvl>
+    <w:lvl w:ilvl="5" w:tplc="04190005" w:tentative="1">
+      <w:start w:val="1"/>
+      <w:numFmt w:val="bullet"/>
+      <w:lvlText w:val=""/>
+      <w:lvlJc w:val="left"/>
+      <w:pPr>
+        <w:ind w:left="4680" w:hanging="360"/>
+      </w:pPr>
+      <w:rPr>
+        <w:rFonts w:ascii="Wingdings" w:hAnsi="Wingdings" w:hint="default"/>
+      </w:rPr>
+    </w:lvl>
+    <w:lvl w:ilvl="6" w:tplc="04190001" w:tentative="1">
+      <w:start w:val="1"/>
+      <w:numFmt w:val="bullet"/>
+      <w:lvlText w:val=""/>
+      <w:lvlJc w:val="left"/>
+      <w:pPr>
+        <w:ind w:left="5400" w:hanging="360"/>
+      </w:pPr>
+      <w:rPr>
+        <w:rFonts w:ascii="Symbol" w:hAnsi="Symbol" w:hint="default"/>
+      </w:rPr>
+    </w:lvl>
+    <w:lvl w:ilvl="7" w:tplc="04190003" w:tentative="1">
+      <w:start w:val="1"/>
+      <w:numFmt w:val="bullet"/>
+      <w:lvlText w:val="o"/>
+      <w:lvlJc w:val="left"/>
+      <w:pPr>
+        <w:ind w:left="6120" w:hanging="360"/>
+      </w:pPr>
+      <w:rPr>
+        <w:rFonts w:ascii="Courier New" w:hAnsi="Courier New" w:cs="Courier New" w:hint="default"/>
+      </w:rPr>
+    </w:lvl>
+    <w:lvl w:ilvl="8" w:tplc="04190005" w:tentative="1">
+      <w:start w:val="1"/>
+      <w:numFmt w:val="bullet"/>
+      <w:lvlText w:val=""/>
+      <w:lvlJc w:val="left"/>
+      <w:pPr>
+        <w:ind w:left="6840" w:hanging="360"/>
+      </w:pPr>
+      <w:rPr>
+        <w:rFonts w:ascii="Wingdings" w:hAnsi="Wingdings" w:hint="default"/>
+      </w:rPr>
+    </w:lvl>
+  </w:abstractNum>
+  <w:abstractNum w:abstractNumId="17">
     <w:nsid w:val="6A5D4553"/>
     <w:multiLevelType w:val="hybridMultilevel"/>
     <w:tmpl w:val="73944EE6"/>
@@ -804,14 +1154,13 @@
       </w:rPr>
     </w:lvl>
   </w:abstractNum>
-  <w:abstractNum w:abstractNumId="15">
+  <w:abstractNum w:abstractNumId="18">
     <w:nsid w:val="6E0D2D4C"/>
     <w:multiLevelType w:val="hybridMultilevel"/>
     <w:tmpl w:val="7DB2A43C"/>
     <w:lvl w:ilvl="0" w:tplc="9BE2C864">
       <w:start w:val="1"/>
       <w:numFmt w:val="bullet"/>
-      <w:pStyle w:val="ListBullet"/>
       <w:lvlText w:val=""/>
       <w:lvlPicBulletId w:val="0"/>
       <w:lvlJc w:val="left"/>
@@ -925,10 +1274,10 @@
     <w:abstractNumId w:val="11"/>
   </w:num>
   <w:num w:numId="2">
-    <w:abstractNumId w:val="13"/>
+    <w:abstractNumId w:val="14"/>
   </w:num>
   <w:num w:numId="3">
-    <w:abstractNumId w:val="14"/>
+    <w:abstractNumId w:val="17"/>
   </w:num>
   <w:num w:numId="4">
     <w:abstractNumId w:val="10"/>
@@ -961,13 +1310,22 @@
     <w:abstractNumId w:val="1"/>
   </w:num>
   <w:num w:numId="14">
-    <w:abstractNumId w:val="15"/>
+    <w:abstractNumId w:val="18"/>
   </w:num>
   <w:num w:numId="15">
     <w:abstractNumId w:val="12"/>
   </w:num>
   <w:num w:numId="16">
     <w:abstractNumId w:val="0"/>
+  </w:num>
+  <w:num w:numId="17">
+    <w:abstractNumId w:val="13"/>
+  </w:num>
+  <w:num w:numId="18">
+    <w:abstractNumId w:val="16"/>
+  </w:num>
+  <w:num w:numId="19">
+    <w:abstractNumId w:val="15"/>
   </w:num>
 </w:numbering>
 </file>
@@ -1001,7 +1359,7 @@
     <w:next w:val="BodyText"/>
     <w:uiPriority w:val="9"/>
     <w:qFormat/>
-    <w:rsid w:val="00986213"/>
+    <w:rsid w:val="00121509"/>
     <w:pPr>
       <w:keepNext/>
       <w:keepLines/>
@@ -1012,7 +1370,6 @@
       <w:rFonts w:asciiTheme="majorHAnsi" w:eastAsiaTheme="majorEastAsia" w:hAnsiTheme="majorHAnsi" w:cstheme="majorBidi"/>
       <w:b/>
       <w:bCs/>
-      <w:color w:val="FFC000"/>
       <w:sz w:val="32"/>
       <w:szCs w:val="32"/>
     </w:rPr>
@@ -1500,11 +1857,12 @@
   <w:style w:type="paragraph" w:styleId="ListBullet">
     <w:name w:val="List Bullet"/>
     <w:basedOn w:val="Normal"/>
-    <w:rsid w:val="004906E7"/>
+    <w:rsid w:val="00BF7628"/>
     <w:pPr>
       <w:numPr>
-        <w:numId w:val="14"/>
+        <w:numId w:val="18"/>
       </w:numPr>
+      <w:ind w:left="360"/>
       <w:contextualSpacing/>
     </w:pPr>
     <w:rPr>
@@ -1514,17 +1872,19 @@
   <w:style w:type="paragraph" w:styleId="ListBullet2">
     <w:name w:val="List Bullet 2"/>
     <w:basedOn w:val="ListBullet"/>
-    <w:rsid w:val="00A114EB"/>
+    <w:rsid w:val="00BF7628"/>
     <w:pPr>
       <w:numPr>
         <w:ilvl w:val="1"/>
+        <w:numId w:val="19"/>
       </w:numPr>
+      <w:ind w:left="1080"/>
     </w:pPr>
   </w:style>
   <w:style w:type="paragraph" w:styleId="ListBullet3">
     <w:name w:val="List Bullet 3"/>
     <w:basedOn w:val="ListBullet2"/>
-    <w:rsid w:val="00470AAC"/>
+    <w:rsid w:val="00BF7628"/>
     <w:pPr>
       <w:ind w:left="1800"/>
     </w:pPr>
@@ -1532,7 +1892,7 @@
   <w:style w:type="paragraph" w:styleId="ListBullet4">
     <w:name w:val="List Bullet 4"/>
     <w:basedOn w:val="ListBullet3"/>
-    <w:rsid w:val="00470AAC"/>
+    <w:rsid w:val="00BF7628"/>
     <w:pPr>
       <w:ind w:left="2520"/>
     </w:pPr>

</xml_diff>